<commit_message>
added testing files and demo
</commit_message>
<xml_diff>
--- a/Report.docx
+++ b/Report.docx
@@ -1011,13 +1011,7 @@
         <w:t xml:space="preserve"> the privacy and data protection concerns a business may face during</w:t>
       </w:r>
       <w:r>
-        <w:t xml:space="preserve"> early innovation stage </w:t>
-      </w:r>
-      <w:r>
-        <w:t>and beyond</w:t>
-      </w:r>
-      <w:r>
-        <w:t xml:space="preserve"> by following the lead of </w:t>
+        <w:t xml:space="preserve"> early innovation stage by following the lead of </w:t>
       </w:r>
       <w:r>
         <w:rPr>
@@ -1035,8 +1029,52 @@
         <w:rPr>
           <w:rFonts w:cstheme="minorHAnsi"/>
         </w:rPr>
-        <w:t>, a canvas similar to the Business Model Canvas which addresses ethical issues, by redesigning the canvas to address privacy and data protection concerns. It is intended to take advantage of the popularity of the Business Model Canvas and create a canvas to be used with the BMC which will open the discussion on privacy and be the first step to GDPR compliance.</w:t>
-      </w:r>
+        <w:t xml:space="preserve">, a canvas similar to the Business Model Canvas which addresses ethical issues, by redesigning the </w:t>
+      </w:r>
+      <w:r>
+        <w:rPr>
+          <w:rFonts w:cstheme="minorHAnsi"/>
+        </w:rPr>
+        <w:t>Business Model C</w:t>
+      </w:r>
+      <w:r>
+        <w:rPr>
+          <w:rFonts w:cstheme="minorHAnsi"/>
+        </w:rPr>
+        <w:t xml:space="preserve">anvas to address privacy and data protection concerns. It is intended to take advantage of the popularity of the Business Model Canvas and create a canvas to be </w:t>
+      </w:r>
+      <w:r>
+        <w:rPr>
+          <w:rFonts w:cstheme="minorHAnsi"/>
+        </w:rPr>
+        <w:t>developed</w:t>
+      </w:r>
+      <w:r>
+        <w:rPr>
+          <w:rFonts w:cstheme="minorHAnsi"/>
+        </w:rPr>
+        <w:t xml:space="preserve"> with the BMC which will open the discussion on privacy</w:t>
+      </w:r>
+      <w:r>
+        <w:rPr>
+          <w:rFonts w:cstheme="minorHAnsi"/>
+        </w:rPr>
+        <w:t xml:space="preserve"> within a new business or project</w:t>
+      </w:r>
+      <w:r>
+        <w:rPr>
+          <w:rFonts w:cstheme="minorHAnsi"/>
+        </w:rPr>
+        <w:t xml:space="preserve"> and be the first step to GDPR compliance.</w:t>
+      </w:r>
+      <w:r>
+        <w:rPr>
+          <w:rFonts w:cstheme="minorHAnsi"/>
+        </w:rPr>
+        <w:t xml:space="preserve"> This project will evaluate its use alongside the Business Model Canvas.</w:t>
+      </w:r>
+      <w:bookmarkStart w:id="3" w:name="_GoBack"/>
+      <w:bookmarkEnd w:id="3"/>
     </w:p>
     <w:p>
       <w:pPr>
@@ -1249,11 +1287,31 @@
       <w:r>
         <w:t>The layout of this report is as follows:</w:t>
       </w:r>
-      <w:bookmarkStart w:id="3" w:name="_Toc4685643"/>
+      <w:bookmarkStart w:id="4" w:name="_Toc4685643"/>
     </w:p>
     <w:p>
       <w:pPr>
         <w:pStyle w:val="Heading3"/>
+        <w:spacing w:line="360" w:lineRule="auto"/>
+      </w:pPr>
+      <w:r>
+        <w:t>Chapter 1: Introduction</w:t>
+      </w:r>
+    </w:p>
+    <w:p>
+      <w:r>
+        <w:t xml:space="preserve">Chapter 1 has introduced this project by briefly stating the problem and how it </w:t>
+      </w:r>
+      <w:r>
+        <w:t>can</w:t>
+      </w:r>
+      <w:r>
+        <w:t xml:space="preserve"> be addressed.</w:t>
+      </w:r>
+    </w:p>
+    <w:p>
+      <w:pPr>
+        <w:pStyle w:val="Heading3"/>
       </w:pPr>
       <w:r>
         <w:t>Chapter 2: Motivation and Background</w:t>
@@ -1314,8 +1372,42 @@
       <w:r>
         <w:t>This chapter will summarise my project and cover my personal evaluation, learnings and close with closing remarks and future work.</w:t>
       </w:r>
-      <w:bookmarkStart w:id="4" w:name="_GoBack"/>
-      <w:bookmarkEnd w:id="4"/>
+    </w:p>
+    <w:p>
+      <w:pPr>
+        <w:pStyle w:val="Heading1"/>
+        <w:pBdr>
+          <w:bottom w:val="single" w:sz="4" w:space="1" w:color="auto"/>
+        </w:pBdr>
+      </w:pPr>
+      <w:r>
+        <w:rPr>
+          <w:sz w:val="52"/>
+          <w:szCs w:val="52"/>
+        </w:rPr>
+        <w:lastRenderedPageBreak/>
+        <w:t>2. Motivation and Background</w:t>
+      </w:r>
+    </w:p>
+    <w:p/>
+    <w:p>
+      <w:pPr>
+        <w:spacing w:line="360" w:lineRule="auto"/>
+        <w:rPr>
+          <w:rFonts w:asciiTheme="majorHAnsi" w:eastAsiaTheme="majorEastAsia" w:hAnsiTheme="majorHAnsi" w:cstheme="majorBidi"/>
+          <w:color w:val="2F5496" w:themeColor="accent1" w:themeShade="BF"/>
+          <w:sz w:val="32"/>
+          <w:szCs w:val="32"/>
+        </w:rPr>
+      </w:pPr>
+      <w:r>
+        <w:t>This chapter</w:t>
+      </w:r>
+      <w:proofErr w:type="gramStart"/>
+      <w:r>
+        <w:t>…..</w:t>
+      </w:r>
+      <w:proofErr w:type="gramEnd"/>
       <w:r>
         <w:br w:type="page"/>
       </w:r>
@@ -1328,7 +1420,7 @@
         <w:lastRenderedPageBreak/>
         <w:t>Bibliography</w:t>
       </w:r>
-      <w:bookmarkEnd w:id="3"/>
+      <w:bookmarkEnd w:id="4"/>
     </w:p>
     <w:p/>
     <w:p>
@@ -3351,7 +3443,7 @@
 </file>
 
 <file path=customXml/itemProps1.xml><?xml version="1.0" encoding="utf-8"?>
-<ds:datastoreItem xmlns:ds="http://schemas.openxmlformats.org/officeDocument/2006/customXml" ds:itemID="{9183DD37-135E-427A-AB5B-1287D3381919}">
+<ds:datastoreItem xmlns:ds="http://schemas.openxmlformats.org/officeDocument/2006/customXml" ds:itemID="{582E2310-B6FA-4C4C-BE70-A8FA5B36D077}">
   <ds:schemaRefs>
     <ds:schemaRef ds:uri="http://schemas.openxmlformats.org/officeDocument/2006/bibliography"/>
   </ds:schemaRefs>

</xml_diff>